<commit_message>
Se cumple con el requerimiento de informar la cantidad de tesoros presentes en todo el juego
</commit_message>
<xml_diff>
--- a/doc/Analisis de requerimientos & trazabilidad.docx
+++ b/doc/Analisis de requerimientos & trazabilidad.docx
@@ -26500,8 +26500,6 @@
               </w:rPr>
               <w:t xml:space="preserve"> en caso de que existan más</w:t>
             </w:r>
-            <w:bookmarkStart w:id="0" w:name="_GoBack"/>
-            <w:bookmarkEnd w:id="0"/>
             <w:r>
               <w:rPr>
                 <w:rFonts w:ascii="Times New Roman" w:eastAsia="Times New Roman" w:hAnsi="Times New Roman" w:cs="Times New Roman"/>
@@ -34056,50 +34054,8 @@
           <w:lang w:val="es-CO"/>
         </w:rPr>
       </w:pPr>
-    </w:p>
-    <w:p>
-      <w:pPr>
-        <w:rPr>
-          <w:rFonts w:ascii="Times New Roman" w:hAnsi="Times New Roman" w:cs="Times New Roman"/>
-          <w:b/>
-          <w:sz w:val="24"/>
-          <w:szCs w:val="24"/>
-          <w:lang w:val="es-CO"/>
-        </w:rPr>
-      </w:pPr>
-    </w:p>
-    <w:p>
-      <w:pPr>
-        <w:rPr>
-          <w:rFonts w:ascii="Times New Roman" w:hAnsi="Times New Roman" w:cs="Times New Roman"/>
-          <w:b/>
-          <w:sz w:val="24"/>
-          <w:szCs w:val="24"/>
-          <w:lang w:val="es-CO"/>
-        </w:rPr>
-      </w:pPr>
-    </w:p>
-    <w:p>
-      <w:pPr>
-        <w:rPr>
-          <w:rFonts w:ascii="Times New Roman" w:hAnsi="Times New Roman" w:cs="Times New Roman"/>
-          <w:b/>
-          <w:sz w:val="24"/>
-          <w:szCs w:val="24"/>
-          <w:lang w:val="es-CO"/>
-        </w:rPr>
-      </w:pPr>
-    </w:p>
-    <w:p>
-      <w:pPr>
-        <w:rPr>
-          <w:rFonts w:ascii="Times New Roman" w:hAnsi="Times New Roman" w:cs="Times New Roman"/>
-          <w:b/>
-          <w:sz w:val="24"/>
-          <w:szCs w:val="24"/>
-          <w:lang w:val="es-CO"/>
-        </w:rPr>
-      </w:pPr>
+      <w:bookmarkStart w:id="0" w:name="_GoBack"/>
+      <w:bookmarkEnd w:id="0"/>
     </w:p>
     <w:sectPr>
       <w:pgSz w:w="12240" w:h="15840"/>
@@ -34957,6 +34913,11 @@
       <w:lang w:val="en-US"/>
     </w:rPr>
   </w:style>
+  <w:style w:type="character" w:customStyle="1" w:styleId="selectable-text">
+    <w:name w:val="selectable-text"/>
+    <w:basedOn w:val="Fuentedeprrafopredeter"/>
+    <w:rsid w:val="00385320"/>
+  </w:style>
 </w:styles>
 </file>
 
@@ -35226,7 +35187,7 @@
 </file>
 
 <file path=customXml/itemProps1.xml><?xml version="1.0" encoding="utf-8"?>
-<ds:datastoreItem xmlns:ds="http://schemas.openxmlformats.org/officeDocument/2006/customXml" ds:itemID="{8548F183-44AD-4077-882E-EBC5A2CB6E6E}">
+<ds:datastoreItem xmlns:ds="http://schemas.openxmlformats.org/officeDocument/2006/customXml" ds:itemID="{1B128CB6-FE80-4BE7-815A-77B2042C5C13}">
   <ds:schemaRefs>
     <ds:schemaRef ds:uri="http://schemas.openxmlformats.org/officeDocument/2006/bibliography"/>
   </ds:schemaRefs>

</xml_diff>

<commit_message>
Se cumple con el requerimiento de mostrar el tesoro mas repetido, asi como se realizan unas correciones al requerimiento de anadir enemigo
</commit_message>
<xml_diff>
--- a/doc/Analisis de requerimientos & trazabilidad.docx
+++ b/doc/Analisis de requerimientos & trazabilidad.docx
@@ -13,6 +13,18 @@
           <w:lang w:val="es-CO"/>
         </w:rPr>
       </w:pPr>
+      <w:r>
+        <w:rPr>
+          <w:rFonts w:ascii="Times New Roman" w:hAnsi="Times New Roman" w:cs="Times New Roman"/>
+          <w:b/>
+          <w:sz w:val="24"/>
+          <w:szCs w:val="24"/>
+          <w:lang w:val="es-CO"/>
+        </w:rPr>
+        <w:t xml:space="preserve"> </w:t>
+      </w:r>
+      <w:bookmarkStart w:id="0" w:name="_GoBack"/>
+      <w:bookmarkEnd w:id="0"/>
       <w:r>
         <w:rPr>
           <w:rFonts w:ascii="Times New Roman" w:hAnsi="Times New Roman" w:cs="Times New Roman"/>
@@ -34054,8 +34066,6 @@
           <w:lang w:val="es-CO"/>
         </w:rPr>
       </w:pPr>
-      <w:bookmarkStart w:id="0" w:name="_GoBack"/>
-      <w:bookmarkEnd w:id="0"/>
     </w:p>
     <w:sectPr>
       <w:pgSz w:w="12240" w:h="15840"/>
@@ -35187,7 +35197,7 @@
 </file>
 
 <file path=customXml/itemProps1.xml><?xml version="1.0" encoding="utf-8"?>
-<ds:datastoreItem xmlns:ds="http://schemas.openxmlformats.org/officeDocument/2006/customXml" ds:itemID="{1B128CB6-FE80-4BE7-815A-77B2042C5C13}">
+<ds:datastoreItem xmlns:ds="http://schemas.openxmlformats.org/officeDocument/2006/customXml" ds:itemID="{F2E71B42-54CF-4C61-86B1-F15B7B79F876}">
   <ds:schemaRefs>
     <ds:schemaRef ds:uri="http://schemas.openxmlformats.org/officeDocument/2006/bibliography"/>
   </ds:schemaRefs>

</xml_diff>